<commit_message>
rationale updates and comments w javadoc
</commit_message>
<xml_diff>
--- a/design-docs/Droid Rationale.docx
+++ b/design-docs/Droid Rationale.docx
@@ -2,6 +2,150 @@
 <file path=word/document.xml><?xml version="1.0" encoding="utf-8"?>
 <w:document xmlns:wpc="http://schemas.microsoft.com/office/word/2010/wordprocessingCanvas" xmlns:cx="http://schemas.microsoft.com/office/drawing/2014/chartex" xmlns:cx1="http://schemas.microsoft.com/office/drawing/2015/9/8/chartex" xmlns:cx2="http://schemas.microsoft.com/office/drawing/2015/10/21/chartex" xmlns:cx3="http://schemas.microsoft.com/office/drawing/2016/5/9/chartex" xmlns:cx4="http://schemas.microsoft.com/office/drawing/2016/5/10/chartex" xmlns:cx5="http://schemas.microsoft.com/office/drawing/2016/5/11/chartex" xmlns:cx6="http://schemas.microsoft.com/office/drawing/2016/5/12/chartex" xmlns:cx7="http://schemas.microsoft.com/office/drawing/2016/5/13/chartex" xmlns:cx8="http://schemas.microsoft.com/office/drawing/2016/5/14/chartex" xmlns:mc="http://schemas.openxmlformats.org/markup-compatibility/2006" xmlns:aink="http://schemas.microsoft.com/office/drawing/2016/ink" xmlns:am3d="http://schemas.microsoft.com/office/drawing/2017/model3d" xmlns:o="urn:schemas-microsoft-com:office:office" xmlns:r="http://schemas.openxmlformats.org/officeDocument/2006/relationships" xmlns:m="http://schemas.openxmlformats.org/officeDocument/2006/math" xmlns:v="urn:schemas-microsoft-com:vml" xmlns:wp14="http://schemas.microsoft.com/office/word/2010/wordprocessingDrawing" xmlns:wp="http://schemas.openxmlformats.org/drawingml/2006/wordprocessingDrawing" xmlns:w10="urn:schemas-microsoft-com:office:word" xmlns:w="http://schemas.openxmlformats.org/wordprocessingml/2006/main" xmlns:w14="http://schemas.microsoft.com/office/word/2010/wordml" xmlns:w15="http://schemas.microsoft.com/office/word/2012/wordml" xmlns:w16cid="http://schemas.microsoft.com/office/word/2016/wordml/cid" xmlns:w16se="http://schemas.microsoft.com/office/word/2015/wordml/symex" xmlns:wpg="http://schemas.microsoft.com/office/word/2010/wordprocessingGroup" xmlns:wpi="http://schemas.microsoft.com/office/word/2010/wordprocessingInk" xmlns:wne="http://schemas.microsoft.com/office/word/2006/wordml" xmlns:wps="http://schemas.microsoft.com/office/word/2010/wordprocessingShape" mc:Ignorable="w14 w15 w16se w16cid wp14">
   <w:body>
+    <w:p>
+      <w:pPr>
+        <w:pStyle w:val="Heading1"/>
+        <w:rPr>
+          <w:u w:val="single"/>
+        </w:rPr>
+      </w:pPr>
+      <w:r>
+        <w:rPr>
+          <w:u w:val="single"/>
+        </w:rPr>
+        <w:t>Updates</w:t>
+      </w:r>
+    </w:p>
+    <w:p>
+      <w:r>
+        <w:t xml:space="preserve">New methods </w:t>
+      </w:r>
+      <w:r>
+        <w:t xml:space="preserve">that were not specifically mentioned below </w:t>
+      </w:r>
+      <w:r>
+        <w:t xml:space="preserve">include; </w:t>
+      </w:r>
+    </w:p>
+    <w:p>
+      <w:pPr>
+        <w:pStyle w:val="ListParagraph"/>
+        <w:numPr>
+          <w:ilvl w:val="0"/>
+          <w:numId w:val="3"/>
+        </w:numPr>
+      </w:pPr>
+      <w:proofErr w:type="spellStart"/>
+      <w:r>
+        <w:t>Droid.checkForBadlands</w:t>
+      </w:r>
+      <w:proofErr w:type="spellEnd"/>
+      <w:r>
+        <w:t xml:space="preserve">() to determine whether the Droid character should take damage as a penalty for being in the </w:t>
+      </w:r>
+      <w:proofErr w:type="spellStart"/>
+      <w:r>
+        <w:t>badlands</w:t>
+      </w:r>
+      <w:proofErr w:type="spellEnd"/>
+      <w:r>
+        <w:t>.</w:t>
+      </w:r>
+    </w:p>
+    <w:p>
+      <w:pPr>
+        <w:pStyle w:val="ListParagraph"/>
+        <w:numPr>
+          <w:ilvl w:val="0"/>
+          <w:numId w:val="3"/>
+        </w:numPr>
+      </w:pPr>
+      <w:proofErr w:type="spellStart"/>
+      <w:r>
+        <w:t>Droid.immobilityMessage</w:t>
+      </w:r>
+      <w:proofErr w:type="spellEnd"/>
+      <w:r>
+        <w:t>() just to complete functionality of immobility. Will likely be removed in future instalments of assignment 3.</w:t>
+      </w:r>
+    </w:p>
+    <w:p>
+      <w:pPr>
+        <w:pStyle w:val="ListParagraph"/>
+        <w:numPr>
+          <w:ilvl w:val="0"/>
+          <w:numId w:val="3"/>
+        </w:numPr>
+      </w:pPr>
+      <w:proofErr w:type="spellStart"/>
+      <w:r>
+        <w:t>Droid.getOwner</w:t>
+      </w:r>
+      <w:proofErr w:type="spellEnd"/>
+      <w:r>
+        <w:t>() retrieve SWActor who owns the Droid</w:t>
+      </w:r>
+    </w:p>
+    <w:p>
+      <w:pPr>
+        <w:pStyle w:val="ListParagraph"/>
+        <w:numPr>
+          <w:ilvl w:val="0"/>
+          <w:numId w:val="3"/>
+        </w:numPr>
+      </w:pPr>
+      <w:proofErr w:type="spellStart"/>
+      <w:r>
+        <w:t>Droid.setOwner</w:t>
+      </w:r>
+      <w:proofErr w:type="spellEnd"/>
+      <w:r>
+        <w:t>() set the SWActor who will own the Droid</w:t>
+      </w:r>
+    </w:p>
+    <w:p>
+      <w:r>
+        <w:t>I decided not to create a “</w:t>
+      </w:r>
+      <w:proofErr w:type="spellStart"/>
+      <w:r>
+        <w:t>FindOwner</w:t>
+      </w:r>
+      <w:proofErr w:type="spellEnd"/>
+      <w:r>
+        <w:t xml:space="preserve">” Behaviour after all. I figured only </w:t>
+      </w:r>
+      <w:proofErr w:type="spellStart"/>
+      <w:r>
+        <w:t>SWActors</w:t>
+      </w:r>
+      <w:proofErr w:type="spellEnd"/>
+      <w:r>
+        <w:t xml:space="preserve"> that had the Follow behaviour would ever need to find their owner so excess classes would only complicate my implementation. All functionality of the original </w:t>
+      </w:r>
+      <w:proofErr w:type="spellStart"/>
+      <w:r>
+        <w:rPr>
+          <w:i/>
+        </w:rPr>
+        <w:t>FindOwner</w:t>
+      </w:r>
+      <w:proofErr w:type="spellEnd"/>
+      <w:r>
+        <w:t xml:space="preserve"> classes have been implemented in the </w:t>
+      </w:r>
+      <w:r>
+        <w:rPr>
+          <w:i/>
+        </w:rPr>
+        <w:t>Follow</w:t>
+      </w:r>
+      <w:r>
+        <w:t xml:space="preserve"> class.</w:t>
+      </w:r>
+      <w:bookmarkStart w:id="0" w:name="_GoBack"/>
+      <w:bookmarkEnd w:id="0"/>
+    </w:p>
     <w:p>
       <w:pPr>
         <w:pStyle w:val="Heading1"/>
@@ -73,6 +217,7 @@
         <w:rPr>
           <w:noProof/>
         </w:rPr>
+        <w:lastRenderedPageBreak/>
         <w:drawing>
           <wp:inline distT="0" distB="0" distL="0" distR="0" wp14:anchorId="2CECA220" wp14:editId="0D147D5F">
             <wp:extent cx="5667375" cy="3017847"/>
@@ -213,7 +358,6 @@
           <w:i/>
           <w:sz w:val="24"/>
         </w:rPr>
-        <w:lastRenderedPageBreak/>
         <w:t xml:space="preserve">What is role and responsibility of </w:t>
       </w:r>
       <w:r>
@@ -553,8 +697,6 @@
       <w:r>
         <w:t>”</w:t>
       </w:r>
-      <w:bookmarkStart w:id="0" w:name="_GoBack"/>
-      <w:bookmarkEnd w:id="0"/>
     </w:p>
     <w:p>
       <w:pPr>
@@ -569,6 +711,7 @@
           <w:i/>
           <w:sz w:val="24"/>
         </w:rPr>
+        <w:lastRenderedPageBreak/>
         <w:t xml:space="preserve">How </w:t>
       </w:r>
       <w:r>
@@ -960,10 +1103,7 @@
           </w:tcPr>
           <w:p>
             <w:r>
-              <w:t xml:space="preserve">Will be covered in </w:t>
-            </w:r>
-            <w:r>
-              <w:t xml:space="preserve">the </w:t>
+              <w:t xml:space="preserve">Will be covered in the </w:t>
             </w:r>
             <w:r>
               <w:rPr>
@@ -1027,10 +1167,7 @@
               <w:t>Droid</w:t>
             </w:r>
             <w:r>
-              <w:t xml:space="preserve"> </w:t>
-            </w:r>
-            <w:r>
-              <w:t>class</w:t>
+              <w:t xml:space="preserve"> class</w:t>
             </w:r>
             <w:r>
               <w:t xml:space="preserve"> (roughly(!) As below)</w:t>
@@ -1314,11 +1451,127 @@
       </w:rPr>
     </w:lvl>
   </w:abstractNum>
+  <w:abstractNum w:abstractNumId="2" w15:restartNumberingAfterBreak="0">
+    <w:nsid w:val="741C3765"/>
+    <w:multiLevelType w:val="hybridMultilevel"/>
+    <w:tmpl w:val="D7F8DD38"/>
+    <w:lvl w:ilvl="0" w:tplc="0C090001">
+      <w:start w:val="1"/>
+      <w:numFmt w:val="bullet"/>
+      <w:lvlText w:val=""/>
+      <w:lvlJc w:val="left"/>
+      <w:pPr>
+        <w:ind w:left="720" w:hanging="360"/>
+      </w:pPr>
+      <w:rPr>
+        <w:rFonts w:ascii="Symbol" w:hAnsi="Symbol" w:hint="default"/>
+      </w:rPr>
+    </w:lvl>
+    <w:lvl w:ilvl="1" w:tplc="0C090003" w:tentative="1">
+      <w:start w:val="1"/>
+      <w:numFmt w:val="bullet"/>
+      <w:lvlText w:val="o"/>
+      <w:lvlJc w:val="left"/>
+      <w:pPr>
+        <w:ind w:left="1440" w:hanging="360"/>
+      </w:pPr>
+      <w:rPr>
+        <w:rFonts w:ascii="Courier New" w:hAnsi="Courier New" w:cs="Courier New" w:hint="default"/>
+      </w:rPr>
+    </w:lvl>
+    <w:lvl w:ilvl="2" w:tplc="0C090005" w:tentative="1">
+      <w:start w:val="1"/>
+      <w:numFmt w:val="bullet"/>
+      <w:lvlText w:val=""/>
+      <w:lvlJc w:val="left"/>
+      <w:pPr>
+        <w:ind w:left="2160" w:hanging="360"/>
+      </w:pPr>
+      <w:rPr>
+        <w:rFonts w:ascii="Wingdings" w:hAnsi="Wingdings" w:hint="default"/>
+      </w:rPr>
+    </w:lvl>
+    <w:lvl w:ilvl="3" w:tplc="0C090001" w:tentative="1">
+      <w:start w:val="1"/>
+      <w:numFmt w:val="bullet"/>
+      <w:lvlText w:val=""/>
+      <w:lvlJc w:val="left"/>
+      <w:pPr>
+        <w:ind w:left="2880" w:hanging="360"/>
+      </w:pPr>
+      <w:rPr>
+        <w:rFonts w:ascii="Symbol" w:hAnsi="Symbol" w:hint="default"/>
+      </w:rPr>
+    </w:lvl>
+    <w:lvl w:ilvl="4" w:tplc="0C090003" w:tentative="1">
+      <w:start w:val="1"/>
+      <w:numFmt w:val="bullet"/>
+      <w:lvlText w:val="o"/>
+      <w:lvlJc w:val="left"/>
+      <w:pPr>
+        <w:ind w:left="3600" w:hanging="360"/>
+      </w:pPr>
+      <w:rPr>
+        <w:rFonts w:ascii="Courier New" w:hAnsi="Courier New" w:cs="Courier New" w:hint="default"/>
+      </w:rPr>
+    </w:lvl>
+    <w:lvl w:ilvl="5" w:tplc="0C090005" w:tentative="1">
+      <w:start w:val="1"/>
+      <w:numFmt w:val="bullet"/>
+      <w:lvlText w:val=""/>
+      <w:lvlJc w:val="left"/>
+      <w:pPr>
+        <w:ind w:left="4320" w:hanging="360"/>
+      </w:pPr>
+      <w:rPr>
+        <w:rFonts w:ascii="Wingdings" w:hAnsi="Wingdings" w:hint="default"/>
+      </w:rPr>
+    </w:lvl>
+    <w:lvl w:ilvl="6" w:tplc="0C090001" w:tentative="1">
+      <w:start w:val="1"/>
+      <w:numFmt w:val="bullet"/>
+      <w:lvlText w:val=""/>
+      <w:lvlJc w:val="left"/>
+      <w:pPr>
+        <w:ind w:left="5040" w:hanging="360"/>
+      </w:pPr>
+      <w:rPr>
+        <w:rFonts w:ascii="Symbol" w:hAnsi="Symbol" w:hint="default"/>
+      </w:rPr>
+    </w:lvl>
+    <w:lvl w:ilvl="7" w:tplc="0C090003" w:tentative="1">
+      <w:start w:val="1"/>
+      <w:numFmt w:val="bullet"/>
+      <w:lvlText w:val="o"/>
+      <w:lvlJc w:val="left"/>
+      <w:pPr>
+        <w:ind w:left="5760" w:hanging="360"/>
+      </w:pPr>
+      <w:rPr>
+        <w:rFonts w:ascii="Courier New" w:hAnsi="Courier New" w:cs="Courier New" w:hint="default"/>
+      </w:rPr>
+    </w:lvl>
+    <w:lvl w:ilvl="8" w:tplc="0C090005" w:tentative="1">
+      <w:start w:val="1"/>
+      <w:numFmt w:val="bullet"/>
+      <w:lvlText w:val=""/>
+      <w:lvlJc w:val="left"/>
+      <w:pPr>
+        <w:ind w:left="6480" w:hanging="360"/>
+      </w:pPr>
+      <w:rPr>
+        <w:rFonts w:ascii="Wingdings" w:hAnsi="Wingdings" w:hint="default"/>
+      </w:rPr>
+    </w:lvl>
+  </w:abstractNum>
   <w:num w:numId="1">
     <w:abstractNumId w:val="1"/>
   </w:num>
   <w:num w:numId="2">
     <w:abstractNumId w:val="0"/>
+  </w:num>
+  <w:num w:numId="3">
+    <w:abstractNumId w:val="2"/>
   </w:num>
 </w:numbering>
 </file>

</xml_diff>